<commit_message>
V4.3 - improve layout.
</commit_message>
<xml_diff>
--- a/CharacterCounter/CharacterCounter.docx
+++ b/CharacterCounter/CharacterCounter.docx
@@ -17,7 +17,7 @@
         <w:t>Counter</w:t>
       </w:r>
       <w:r>
-        <w:t xml:space="preserve"> 3.4</w:t>
+        <w:t xml:space="preserve"> 4.3</w:t>
       </w:r>
     </w:p>
     <w:p>
@@ -29,10 +29,7 @@
         <w:t xml:space="preserve">Stephen Palmstrom </w:t>
       </w:r>
       <w:r>
-        <w:t>23</w:t>
-      </w:r>
-      <w:r>
-        <w:t xml:space="preserve"> September 2013</w:t>
+        <w:t>1 December 2014</w:t>
       </w:r>
     </w:p>
     <w:p/>
@@ -95,18 +92,18 @@
           <w:lang w:eastAsia="en-GB"/>
         </w:rPr>
         <w:drawing>
-          <wp:anchor distT="0" distB="0" distL="114300" distR="114300" simplePos="0" relativeHeight="251666432" behindDoc="0" locked="0" layoutInCell="1" allowOverlap="1" wp14:anchorId="4404879C" wp14:editId="7CD3479B">
+          <wp:anchor distT="0" distB="0" distL="114300" distR="114300" simplePos="0" relativeHeight="251670528" behindDoc="0" locked="0" layoutInCell="1" allowOverlap="1" wp14:anchorId="43F03C1E" wp14:editId="723F2EA0">
             <wp:simplePos x="0" y="0"/>
             <wp:positionH relativeFrom="margin">
               <wp:align>left</wp:align>
             </wp:positionH>
             <wp:positionV relativeFrom="paragraph">
-              <wp:posOffset>127000</wp:posOffset>
+              <wp:posOffset>60325</wp:posOffset>
             </wp:positionV>
-            <wp:extent cx="3418205" cy="3019425"/>
-            <wp:effectExtent l="0" t="0" r="0" b="9525"/>
+            <wp:extent cx="3287395" cy="2943225"/>
+            <wp:effectExtent l="0" t="0" r="8255" b="9525"/>
             <wp:wrapSquare wrapText="bothSides"/>
-            <wp:docPr id="3" name="Picture 3"/>
+            <wp:docPr id="2" name="Picture 2"/>
             <wp:cNvGraphicFramePr>
               <a:graphicFrameLocks xmlns:a="http://schemas.openxmlformats.org/drawingml/2006/main" noChangeAspect="1"/>
             </wp:cNvGraphicFramePr>
@@ -132,7 +129,7 @@
                   <pic:spPr>
                     <a:xfrm>
                       <a:off x="0" y="0"/>
-                      <a:ext cx="3418205" cy="3019425"/>
+                      <a:ext cx="3287395" cy="2943225"/>
                     </a:xfrm>
                     <a:prstGeom prst="rect">
                       <a:avLst/>
@@ -141,10 +138,10 @@
                 </pic:pic>
               </a:graphicData>
             </a:graphic>
-            <wp14:sizeRelH relativeFrom="margin">
+            <wp14:sizeRelH relativeFrom="page">
               <wp14:pctWidth>0</wp14:pctWidth>
             </wp14:sizeRelH>
-            <wp14:sizeRelV relativeFrom="margin">
+            <wp14:sizeRelV relativeFrom="page">
               <wp14:pctHeight>0</wp14:pctHeight>
             </wp14:sizeRelV>
           </wp:anchor>
@@ -189,7 +186,13 @@
     </w:p>
     <w:p>
       <w:r>
-        <w:t>The program invokes hidden instances of Word and Excel.  In the event of it crashing or being terminated abnormally, you will have to use Task Manager</w:t>
+        <w:t>The program invokes hidden instances of Word and Excel</w:t>
+      </w:r>
+      <w:r>
+        <w:t xml:space="preserve"> unless they are already running, when it connects with and hides them</w:t>
+      </w:r>
+      <w:r>
+        <w:t>.  In the event of it crashing or being terminated abnormally, you will have to use Task Manager</w:t>
       </w:r>
       <w:r>
         <w:t xml:space="preserve"> (Right-click on the taskbar and select Task Manager to run it)</w:t>
@@ -201,17 +204,41 @@
         <w:t xml:space="preserve">  If you terminate one of them using Task Manager or because it becomes </w:t>
       </w:r>
       <w:r>
-        <w:t>visible, the program may crash, though there is error trapping so if, for example, Word has been closed, the program will attempt to reopen it.  Similarly for Excel.  If the Excel workbook you want to write to is open, the program can’t delete it before writing, but it will let you close the workbook and try again.</w:t>
+        <w:t xml:space="preserve">visible, the program may crash, though there is error trapping so if, for example, Word has been closed, the program will attempt to reopen it.  Similarly for Excel.  If the Excel workbook you want to write to is open, the program </w:t>
+      </w:r>
+      <w:r>
+        <w:t>cannot</w:t>
+      </w:r>
+      <w:r>
+        <w:t xml:space="preserve"> delete it before writing, but it will let you close the workbook and try again.</w:t>
       </w:r>
     </w:p>
     <w:p>
       <w:r>
-        <w:t>You can also analyse text document, i.e. documents without the .doc, .docx or .rtf extensions, but the program can’t determine the font with which to display the glypns.</w:t>
+        <w:t xml:space="preserve">You can also analyse text document, i.e. documents without the .doc, .docx or .rtf extensions, but the program </w:t>
+      </w:r>
+      <w:r>
+        <w:t>cannot</w:t>
+      </w:r>
+      <w:r>
+        <w:t xml:space="preserve"> determine the font with which to display the glypns.</w:t>
+      </w:r>
+      <w:r>
+        <w:t xml:space="preserve">  You can choose the encoding of the text file.</w:t>
       </w:r>
     </w:p>
     <w:p>
       <w:r>
-        <w:t>If you give it an Excel file name in the Aggregate stats file box, it will default to accumulate aggregate statistics on a number of files.  A future release will allow a list of files to be selected and analysed, and it will produce a breakdown by file name as well as font.</w:t>
+        <w:t>If you give it an Excel file name in the Aggregate stats file box, it will default to accumulate aggregate st</w:t>
+      </w:r>
+      <w:r>
+        <w:t>atistics on a number of files that you might be processing one at a time.</w:t>
+      </w:r>
+      <w:r>
+        <w:t xml:space="preserve">  The Bulk tab lets you select a number of files to process in one go from a given folder and get individual statistics files</w:t>
+      </w:r>
+      <w:r>
+        <w:t>.</w:t>
       </w:r>
     </w:p>
     <w:p>
@@ -245,10 +272,13 @@
         <w:t xml:space="preserve">the Word document </w:t>
       </w:r>
       <w:r>
-        <w:t>you wish to analyse.  The Excel output file will default to a file of the same name in the same folder.</w:t>
-      </w:r>
-      <w:r>
-        <w:t xml:space="preserve">. </w:t>
+        <w:t>you wish to analyse.  The Excel output file will default to a file of the same name in the same folder</w:t>
+      </w:r>
+      <w:r>
+        <w:t>.</w:t>
+      </w:r>
+      <w:r>
+        <w:t xml:space="preserve"> </w:t>
       </w:r>
       <w:r>
         <w:t xml:space="preserve">The program remembers </w:t>
@@ -258,20 +288,6 @@
       </w:r>
       <w:r>
         <w:t>, so once you have done one analysis, subsequent analyses in the program run will go to the folders you used.</w:t>
-      </w:r>
-    </w:p>
-    <w:p>
-      <w:r>
-        <w:t xml:space="preserve">The </w:t>
-      </w:r>
-      <w:r>
-        <w:rPr>
-          <w:i/>
-        </w:rPr>
-        <w:t>List the fonts</w:t>
-      </w:r>
-      <w:r>
-        <w:t xml:space="preserve"> button will be enabled once the program has an input and output file.  This will list the fonts the Word thinks it has in the document.</w:t>
       </w:r>
     </w:p>
     <w:p>
@@ -281,18 +297,162 @@
           <w:lang w:eastAsia="en-GB"/>
         </w:rPr>
         <w:drawing>
-          <wp:anchor distT="0" distB="0" distL="114300" distR="114300" simplePos="0" relativeHeight="251667456" behindDoc="0" locked="0" layoutInCell="1" allowOverlap="1" wp14:anchorId="2CE046AA" wp14:editId="3303B2FD">
+          <wp:anchor distT="0" distB="0" distL="114300" distR="114300" simplePos="0" relativeHeight="251671552" behindDoc="0" locked="0" layoutInCell="1" allowOverlap="1" wp14:anchorId="0250AD3C" wp14:editId="6C12998E">
             <wp:simplePos x="0" y="0"/>
-            <wp:positionH relativeFrom="column">
-              <wp:posOffset>-38100</wp:posOffset>
+            <wp:positionH relativeFrom="margin">
+              <wp:align>left</wp:align>
             </wp:positionH>
             <wp:positionV relativeFrom="paragraph">
-              <wp:posOffset>1568450</wp:posOffset>
+              <wp:posOffset>12700</wp:posOffset>
             </wp:positionV>
-            <wp:extent cx="3148330" cy="2781300"/>
-            <wp:effectExtent l="0" t="0" r="0" b="0"/>
+            <wp:extent cx="3553460" cy="3181350"/>
+            <wp:effectExtent l="0" t="0" r="8890" b="0"/>
             <wp:wrapSquare wrapText="bothSides"/>
-            <wp:docPr id="5" name="Picture 5"/>
+            <wp:docPr id="4" name="Picture 4"/>
+            <wp:cNvGraphicFramePr>
+              <a:graphicFrameLocks xmlns:a="http://schemas.openxmlformats.org/drawingml/2006/main" noChangeAspect="1"/>
+            </wp:cNvGraphicFramePr>
+            <a:graphic xmlns:a="http://schemas.openxmlformats.org/drawingml/2006/main">
+              <a:graphicData uri="http://schemas.openxmlformats.org/drawingml/2006/picture">
+                <pic:pic xmlns:pic="http://schemas.openxmlformats.org/drawingml/2006/picture">
+                  <pic:nvPicPr>
+                    <pic:cNvPr id="1" name=""/>
+                    <pic:cNvPicPr/>
+                  </pic:nvPicPr>
+                  <pic:blipFill>
+                    <a:blip r:embed="rId10" cstate="print">
+                      <a:extLst>
+                        <a:ext uri="{28A0092B-C50C-407E-A947-70E740481C1C}">
+                          <a14:useLocalDpi xmlns:a14="http://schemas.microsoft.com/office/drawing/2010/main" val="0"/>
+                        </a:ext>
+                      </a:extLst>
+                    </a:blip>
+                    <a:stretch>
+                      <a:fillRect/>
+                    </a:stretch>
+                  </pic:blipFill>
+                  <pic:spPr>
+                    <a:xfrm>
+                      <a:off x="0" y="0"/>
+                      <a:ext cx="3553460" cy="3181350"/>
+                    </a:xfrm>
+                    <a:prstGeom prst="rect">
+                      <a:avLst/>
+                    </a:prstGeom>
+                  </pic:spPr>
+                </pic:pic>
+              </a:graphicData>
+            </a:graphic>
+            <wp14:sizeRelH relativeFrom="page">
+              <wp14:pctWidth>0</wp14:pctWidth>
+            </wp14:sizeRelH>
+            <wp14:sizeRelV relativeFrom="page">
+              <wp14:pctHeight>0</wp14:pctHeight>
+            </wp14:sizeRelV>
+          </wp:anchor>
+        </w:drawing>
+      </w:r>
+      <w:r>
+        <w:t xml:space="preserve">The </w:t>
+      </w:r>
+      <w:r>
+        <w:rPr>
+          <w:i/>
+        </w:rPr>
+        <w:t>List the fonts</w:t>
+      </w:r>
+      <w:r>
+        <w:t xml:space="preserve"> button will be enabled once the program has an input and output file.  This will list the fonts the Word thinks it has in the document.</w:t>
+      </w:r>
+    </w:p>
+    <w:p>
+      <w:r>
+        <w:t xml:space="preserve">The </w:t>
+      </w:r>
+      <w:r>
+        <w:rPr>
+          <w:i/>
+        </w:rPr>
+        <w:t>Count Characters</w:t>
+      </w:r>
+      <w:r>
+        <w:t xml:space="preserve"> button will be also enabled once the program has input and output files.  Once you have clicked it, the </w:t>
+      </w:r>
+      <w:r>
+        <w:rPr>
+          <w:i/>
+        </w:rPr>
+        <w:t>Pause</w:t>
+      </w:r>
+      <w:r>
+        <w:t xml:space="preserve"> button will be enabled and the Close button disabled.  Clicking </w:t>
+      </w:r>
+      <w:r>
+        <w:rPr>
+          <w:i/>
+        </w:rPr>
+        <w:t>Pause</w:t>
+      </w:r>
+      <w:r>
+        <w:t xml:space="preserve"> will give you the option to close whilst doing the analysis. </w:t>
+      </w:r>
+      <w:r>
+        <w:t>The process os sp fast that you are unlikely to need to pause it.</w:t>
+      </w:r>
+      <w:r>
+        <w:t xml:space="preserve"> Progress is shown at the bottom of the window</w:t>
+      </w:r>
+      <w:r>
+        <w:t xml:space="preserve"> together with an estimate of the time to completion</w:t>
+      </w:r>
+      <w:r>
+        <w:t xml:space="preserve"> calculated by multiplying the average clock ticks per character by the remaining characters</w:t>
+      </w:r>
+      <w:r>
+        <w:t xml:space="preserve">. </w:t>
+      </w:r>
+      <w:r>
+        <w:t>This means that the estimated time to completion may even increase if the program encounters many fonts in the middle of the document. The calculation does not take into account the writing of the Excel fi</w:t>
+      </w:r>
+      <w:r>
+        <w:t xml:space="preserve">le at the end of the analysis.  </w:t>
+      </w:r>
+      <w:r>
+        <w:t>If you uncheck the Analyse by Font checkbox the program will run faster, but it will not attempt to analyse the glyphs by font.</w:t>
+      </w:r>
+      <w:r>
+        <w:t xml:space="preserve">  The </w:t>
+      </w:r>
+      <w:r>
+        <w:rPr>
+          <w:i/>
+          <w:iCs/>
+        </w:rPr>
+        <w:t>Count Characters</w:t>
+      </w:r>
+      <w:r>
+        <w:t xml:space="preserve"> button will be disabled once the program has counted the characters in a file.</w:t>
+      </w:r>
+    </w:p>
+    <w:p>
+      <w:r>
+        <w:rPr>
+          <w:noProof/>
+          <w:lang w:eastAsia="en-GB"/>
+        </w:rPr>
+        <w:drawing>
+          <wp:anchor distT="0" distB="0" distL="114300" distR="114300" simplePos="0" relativeHeight="251672576" behindDoc="0" locked="0" layoutInCell="1" allowOverlap="1" wp14:anchorId="42CDF3BE" wp14:editId="720C9151">
+            <wp:simplePos x="0" y="0"/>
+            <wp:positionH relativeFrom="margin">
+              <wp:align>left</wp:align>
+            </wp:positionH>
+            <wp:positionV relativeFrom="paragraph">
+              <wp:posOffset>13335</wp:posOffset>
+            </wp:positionV>
+            <wp:extent cx="3616960" cy="3238500"/>
+            <wp:effectExtent l="0" t="0" r="2540" b="0"/>
+            <wp:wrapSquare wrapText="bothSides"/>
+            <wp:docPr id="1" name="Picture 1"/>
             <wp:cNvGraphicFramePr>
               <a:graphicFrameLocks xmlns:a="http://schemas.openxmlformats.org/drawingml/2006/main" noChangeAspect="1"/>
             </wp:cNvGraphicFramePr>
@@ -318,7 +478,7 @@
                   <pic:spPr>
                     <a:xfrm>
                       <a:off x="0" y="0"/>
-                      <a:ext cx="3148330" cy="2781300"/>
+                      <a:ext cx="3616960" cy="3238500"/>
                     </a:xfrm>
                     <a:prstGeom prst="rect">
                       <a:avLst/>
@@ -327,92 +487,40 @@
                 </pic:pic>
               </a:graphicData>
             </a:graphic>
-            <wp14:sizeRelH relativeFrom="margin">
+            <wp14:sizeRelH relativeFrom="page">
               <wp14:pctWidth>0</wp14:pctWidth>
             </wp14:sizeRelH>
-            <wp14:sizeRelV relativeFrom="margin">
+            <wp14:sizeRelV relativeFrom="page">
               <wp14:pctHeight>0</wp14:pctHeight>
             </wp14:sizeRelV>
           </wp:anchor>
         </w:drawing>
       </w:r>
-      <w:r>
-        <w:t xml:space="preserve">The </w:t>
+    </w:p>
+    <w:p>
+      <w:r>
+        <w:t>Clicking</w:t>
+      </w:r>
+      <w:r>
+        <w:t xml:space="preserve"> on the </w:t>
       </w:r>
       <w:r>
         <w:rPr>
           <w:i/>
         </w:rPr>
-        <w:t>Analyse</w:t>
-      </w:r>
-      <w:r>
-        <w:t xml:space="preserve"> button will be also enabled once the program has input and output files.  Once you have clicked it, the </w:t>
-      </w:r>
-      <w:r>
-        <w:rPr>
-          <w:i/>
-        </w:rPr>
-        <w:t>Pause</w:t>
-      </w:r>
-      <w:r>
-        <w:t xml:space="preserve"> button will be enabled and the Close button disabled.  Clicking </w:t>
-      </w:r>
-      <w:r>
-        <w:rPr>
-          <w:i/>
-        </w:rPr>
-        <w:t>Pause</w:t>
-      </w:r>
-      <w:r>
-        <w:t xml:space="preserve"> will give you the option to close whilst doing the analysis. </w:t>
-      </w:r>
-      <w:r>
-        <w:t xml:space="preserve"> Progress is shown at the bottom of the window</w:t>
-      </w:r>
-      <w:r>
-        <w:t xml:space="preserve"> together with an estimate of the time to completion</w:t>
-      </w:r>
-      <w:r>
-        <w:t xml:space="preserve"> calculated by multiplying the average clock ticks per character by the remaining characters</w:t>
-      </w:r>
-      <w:r>
-        <w:t xml:space="preserve">. </w:t>
-      </w:r>
-      <w:r>
-        <w:t>This means that the estimated time to completion may even increase if the program encounters many fonts in the middle of the document. The calculation does not take into account the writing of the Excel fi</w:t>
-      </w:r>
-      <w:r>
-        <w:t xml:space="preserve">le at the end of the analysis.  </w:t>
-      </w:r>
-      <w:r>
-        <w:t>If you uncheck the Analyse by Font checkbox the program will run faster, but it will not attempt to analyse the glyphs by font.</w:t>
-      </w:r>
-    </w:p>
-    <w:p/>
-    <w:p>
-      <w:r>
-        <w:t xml:space="preserve">Clicking on the </w:t>
-      </w:r>
-      <w:r>
-        <w:rPr>
-          <w:i/>
-        </w:rPr>
-        <w:t xml:space="preserve">List the </w:t>
-      </w:r>
-      <w:r>
-        <w:t>fonts</w:t>
-      </w:r>
-      <w:r>
-        <w:t xml:space="preserve"> will give you a list of the fonts used in the document. Clicking on </w:t>
-      </w:r>
-      <w:r>
-        <w:rPr>
-          <w:i/>
-        </w:rPr>
-        <w:t>Save font list</w:t>
-      </w:r>
-      <w:r>
-        <w:t xml:space="preserve"> will save the list in an Excel workbook.</w:t>
+        <w:t>Get Styles</w:t>
+      </w:r>
+      <w:r>
+        <w:t xml:space="preserve"> tab </w:t>
+      </w:r>
+      <w:r>
+        <w:t>will expose the Get Styles button that lists</w:t>
+      </w:r>
+      <w:r>
+        <w:t xml:space="preserve"> styles in use and their default fonts.  It will also list some notional styles used by the program to remember the default styles in the Word document.  The function is provided in case you need to troubleshoot the analysis.</w:t>
+      </w:r>
+      <w:r>
+        <w:t xml:space="preserve">  </w:t>
       </w:r>
     </w:p>
     <w:p/>
@@ -423,163 +531,19 @@
     <w:p/>
     <w:p>
       <w:r>
-        <w:rPr>
-          <w:noProof/>
-          <w:lang w:eastAsia="en-GB"/>
-        </w:rPr>
-        <w:drawing>
-          <wp:anchor distT="0" distB="0" distL="114300" distR="114300" simplePos="0" relativeHeight="251668480" behindDoc="0" locked="0" layoutInCell="1" allowOverlap="1" wp14:anchorId="0C549C4C" wp14:editId="24FCD54B">
-            <wp:simplePos x="0" y="0"/>
-            <wp:positionH relativeFrom="column">
-              <wp:posOffset>-76835</wp:posOffset>
-            </wp:positionH>
-            <wp:positionV relativeFrom="paragraph">
-              <wp:posOffset>150495</wp:posOffset>
-            </wp:positionV>
-            <wp:extent cx="3202305" cy="2828925"/>
-            <wp:effectExtent l="0" t="0" r="0" b="9525"/>
-            <wp:wrapSquare wrapText="bothSides"/>
-            <wp:docPr id="1" name="Picture 1"/>
-            <wp:cNvGraphicFramePr>
-              <a:graphicFrameLocks xmlns:a="http://schemas.openxmlformats.org/drawingml/2006/main" noChangeAspect="1"/>
-            </wp:cNvGraphicFramePr>
-            <a:graphic xmlns:a="http://schemas.openxmlformats.org/drawingml/2006/main">
-              <a:graphicData uri="http://schemas.openxmlformats.org/drawingml/2006/picture">
-                <pic:pic xmlns:pic="http://schemas.openxmlformats.org/drawingml/2006/picture">
-                  <pic:nvPicPr>
-                    <pic:cNvPr id="1" name=""/>
-                    <pic:cNvPicPr/>
-                  </pic:nvPicPr>
-                  <pic:blipFill>
-                    <a:blip r:embed="rId11">
-                      <a:extLst>
-                        <a:ext uri="{28A0092B-C50C-407E-A947-70E740481C1C}">
-                          <a14:useLocalDpi xmlns:a14="http://schemas.microsoft.com/office/drawing/2010/main" val="0"/>
-                        </a:ext>
-                      </a:extLst>
-                    </a:blip>
-                    <a:stretch>
-                      <a:fillRect/>
-                    </a:stretch>
-                  </pic:blipFill>
-                  <pic:spPr>
-                    <a:xfrm>
-                      <a:off x="0" y="0"/>
-                      <a:ext cx="3202305" cy="2828925"/>
-                    </a:xfrm>
-                    <a:prstGeom prst="rect">
-                      <a:avLst/>
-                    </a:prstGeom>
-                  </pic:spPr>
-                </pic:pic>
-              </a:graphicData>
-            </a:graphic>
-            <wp14:sizeRelH relativeFrom="margin">
-              <wp14:pctWidth>0</wp14:pctWidth>
-            </wp14:sizeRelH>
-            <wp14:sizeRelV relativeFrom="margin">
-              <wp14:pctHeight>0</wp14:pctHeight>
-            </wp14:sizeRelV>
-          </wp:anchor>
-        </w:drawing>
-      </w:r>
-    </w:p>
-    <w:p/>
-    <w:p/>
-    <w:p>
-      <w:r>
-        <w:t>Clicking</w:t>
-      </w:r>
-      <w:r>
-        <w:t xml:space="preserve"> on the </w:t>
+        <w:t>Clicking on</w:t>
       </w:r>
       <w:r>
         <w:rPr>
           <w:i/>
         </w:rPr>
-        <w:t>Get Styles</w:t>
-      </w:r>
-      <w:r>
-        <w:t xml:space="preserve"> tab will list the styles in use and their default fonts.  It will also list some notional styles used by the program to remember the default styles in the Word document.  The function is provided in case you need to troubleshoot the analysis.</w:t>
-      </w:r>
-    </w:p>
-    <w:p/>
-    <w:p/>
-    <w:p/>
-    <w:p/>
-    <w:p/>
-    <w:p>
-      <w:r>
-        <w:rPr>
-          <w:noProof/>
-          <w:lang w:eastAsia="en-GB"/>
-        </w:rPr>
-        <w:drawing>
-          <wp:anchor distT="0" distB="0" distL="114300" distR="114300" simplePos="0" relativeHeight="251669504" behindDoc="0" locked="0" layoutInCell="1" allowOverlap="1" wp14:anchorId="368D9573" wp14:editId="70AB24A2">
-            <wp:simplePos x="0" y="0"/>
-            <wp:positionH relativeFrom="margin">
-              <wp:align>left</wp:align>
-            </wp:positionH>
-            <wp:positionV relativeFrom="paragraph">
-              <wp:posOffset>285750</wp:posOffset>
-            </wp:positionV>
-            <wp:extent cx="3698240" cy="3267075"/>
-            <wp:effectExtent l="0" t="0" r="0" b="9525"/>
-            <wp:wrapSquare wrapText="bothSides"/>
-            <wp:docPr id="9" name="Picture 9"/>
-            <wp:cNvGraphicFramePr>
-              <a:graphicFrameLocks xmlns:a="http://schemas.openxmlformats.org/drawingml/2006/main" noChangeAspect="1"/>
-            </wp:cNvGraphicFramePr>
-            <a:graphic xmlns:a="http://schemas.openxmlformats.org/drawingml/2006/main">
-              <a:graphicData uri="http://schemas.openxmlformats.org/drawingml/2006/picture">
-                <pic:pic xmlns:pic="http://schemas.openxmlformats.org/drawingml/2006/picture">
-                  <pic:nvPicPr>
-                    <pic:cNvPr id="1" name=""/>
-                    <pic:cNvPicPr/>
-                  </pic:nvPicPr>
-                  <pic:blipFill>
-                    <a:blip r:embed="rId12">
-                      <a:extLst>
-                        <a:ext uri="{28A0092B-C50C-407E-A947-70E740481C1C}">
-                          <a14:useLocalDpi xmlns:a14="http://schemas.microsoft.com/office/drawing/2010/main" val="0"/>
-                        </a:ext>
-                      </a:extLst>
-                    </a:blip>
-                    <a:stretch>
-                      <a:fillRect/>
-                    </a:stretch>
-                  </pic:blipFill>
-                  <pic:spPr>
-                    <a:xfrm>
-                      <a:off x="0" y="0"/>
-                      <a:ext cx="3698240" cy="3267075"/>
-                    </a:xfrm>
-                    <a:prstGeom prst="rect">
-                      <a:avLst/>
-                    </a:prstGeom>
-                  </pic:spPr>
-                </pic:pic>
-              </a:graphicData>
-            </a:graphic>
-            <wp14:sizeRelH relativeFrom="margin">
-              <wp14:pctWidth>0</wp14:pctWidth>
-            </wp14:sizeRelH>
-            <wp14:sizeRelV relativeFrom="margin">
-              <wp14:pctHeight>0</wp14:pctHeight>
-            </wp14:sizeRelV>
-          </wp:anchor>
-        </w:drawing>
-      </w:r>
-    </w:p>
-    <w:p>
-      <w:r>
-        <w:t>Clicking on</w:t>
+        <w:t xml:space="preserve"> </w:t>
       </w:r>
       <w:r>
         <w:rPr>
           <w:i/>
         </w:rPr>
-        <w:t xml:space="preserve"> Analyse</w:t>
+        <w:t>Count Characters</w:t>
       </w:r>
       <w:r>
         <w:t xml:space="preserve"> will do the analysis using the options you have chosen.  If the program is counting decomposed characters as one, it will also flag up any normalisation anomalies it finds.  You have the option of saving them to an Excel workbook so you can modify the mapping if you so wish.</w:t>
@@ -9935,8 +9899,6 @@
       <w:r>
         <w:t>The program will count the combinations it recognises as single characters.</w:t>
       </w:r>
-      <w:bookmarkStart w:id="0" w:name="_GoBack"/>
-      <w:bookmarkEnd w:id="0"/>
     </w:p>
     <w:tbl>
       <w:tblPr>
@@ -10279,12 +10241,24 @@
     </w:p>
     <w:p>
       <w:r>
-        <w:t>(.[&lt;character combination1&gt;|&lt;character combination 2&gt;|...|&lt;Character combination n&gt;])</w:t>
+        <w:t>(.[&lt;character combination1&gt;</w:t>
+      </w:r>
+      <w:r>
+        <w:t>&lt;character combin</w:t>
+      </w:r>
+      <w:r>
+        <w:t>ation 2&gt;...</w:t>
+      </w:r>
+      <w:r>
+        <w:t>&lt;Character combination n&gt;])</w:t>
       </w:r>
     </w:p>
     <w:p>
       <w:r>
-        <w:t xml:space="preserve">This means:  Match any character followed by any of the characters in the list supplied.  You can include a range of characters in that list by indicating a range with a hyphen, e.g. 0-9 means match any character in the range 0 to 9.  The supplied spreadsheet contains a formula that prefixes an escape character (\) to characters that are significant for regular expressions. </w:t>
+        <w:t>This means:  Match any character followed by any of the ch</w:t>
+      </w:r>
+      <w:r>
+        <w:t>aracters in the list supplied. Prefix any character that is significant in a regular exression with the \ escape character.</w:t>
       </w:r>
     </w:p>
     <w:p>
@@ -10726,11 +10700,19 @@
         <w:t xml:space="preserve"> – the reliability of the counting and font specification for characters below U+0020 is le</w:t>
       </w:r>
       <w:r>
-        <w:t>ss than for characters above it as we have had to deduce how Word handles these.</w:t>
+        <w:t>ss than for characters above it as we have had to deduce how Word handles these</w:t>
+      </w:r>
+      <w:r>
+        <w:t xml:space="preserve"> by examining the XML representations of Word documents</w:t>
+      </w:r>
+      <w:bookmarkStart w:id="0" w:name="_GoBack"/>
+      <w:bookmarkEnd w:id="0"/>
+      <w:r>
+        <w:t>.</w:t>
       </w:r>
     </w:p>
     <w:sectPr>
-      <w:footerReference w:type="default" r:id="rId13"/>
+      <w:footerReference w:type="default" r:id="rId11"/>
       <w:pgSz w:w="11906" w:h="16838"/>
       <w:pgMar w:top="720" w:right="720" w:bottom="720" w:left="720" w:header="708" w:footer="708" w:gutter="0"/>
       <w:cols w:space="708"/>
@@ -11477,7 +11459,6 @@
       <w:spacing w:after="0" w:line="240" w:lineRule="auto"/>
     </w:pPr>
     <w:tblPr>
-      <w:tblInd w:w="0" w:type="dxa"/>
       <w:tblBorders>
         <w:top w:val="single" w:sz="4" w:space="0" w:color="auto"/>
         <w:left w:val="single" w:sz="4" w:space="0" w:color="auto"/>
@@ -11486,12 +11467,6 @@
         <w:insideH w:val="single" w:sz="4" w:space="0" w:color="auto"/>
         <w:insideV w:val="single" w:sz="4" w:space="0" w:color="auto"/>
       </w:tblBorders>
-      <w:tblCellMar>
-        <w:top w:w="0" w:type="dxa"/>
-        <w:left w:w="108" w:type="dxa"/>
-        <w:bottom w:w="0" w:type="dxa"/>
-        <w:right w:w="108" w:type="dxa"/>
-      </w:tblCellMar>
     </w:tblPr>
   </w:style>
   <w:style w:type="paragraph" w:styleId="Header">
@@ -11818,7 +11793,7 @@
 </file>
 
 <file path=customXml/itemProps1.xml><?xml version="1.0" encoding="utf-8"?>
-<ds:datastoreItem xmlns:ds="http://schemas.openxmlformats.org/officeDocument/2006/customXml" ds:itemID="{0269142B-EC75-483D-9B4A-8942BC957B4D}">
+<ds:datastoreItem xmlns:ds="http://schemas.openxmlformats.org/officeDocument/2006/customXml" ds:itemID="{C25C62AA-9E3E-472A-8F82-70B08BB47859}">
   <ds:schemaRefs>
     <ds:schemaRef ds:uri="http://schemas.openxmlformats.org/officeDocument/2006/bibliography"/>
   </ds:schemaRefs>

</xml_diff>

<commit_message>
Before adding document analysis.
</commit_message>
<xml_diff>
--- a/CharacterCounter/CharacterCounter.docx
+++ b/CharacterCounter/CharacterCounter.docx
@@ -17,7 +17,7 @@
         <w:t>Counter</w:t>
       </w:r>
       <w:r>
-        <w:t xml:space="preserve"> 4.3</w:t>
+        <w:t xml:space="preserve"> 4.4</w:t>
       </w:r>
     </w:p>
     <w:p>
@@ -29,7 +29,10 @@
         <w:t xml:space="preserve">Stephen Palmstrom </w:t>
       </w:r>
       <w:r>
-        <w:t>1 December 2014</w:t>
+        <w:t>8 July</w:t>
+      </w:r>
+      <w:r>
+        <w:t xml:space="preserve"> 2015</w:t>
       </w:r>
     </w:p>
     <w:p/>
@@ -38,70 +41,21 @@
         <w:pStyle w:val="Heading1"/>
       </w:pPr>
       <w:r>
-        <w:t>Purpose</w:t>
-      </w:r>
-    </w:p>
-    <w:p>
-      <w:r>
-        <w:t xml:space="preserve">As part of checking the conversion of legacy fonts to Unicode, it is useful to obtain statistics for the numbers of different glyphs and their respective fonts.  This program will analyse Microsoft Word documents </w:t>
-      </w:r>
-      <w:r>
-        <w:t xml:space="preserve">including Rich Text Format </w:t>
-      </w:r>
-      <w:r>
-        <w:t>and produce an Excel spreadsheet of the various glyphs and their fonts.  You can then compare the legacy and Unicode files to check that the conversion has worked satisfactorily.</w:t>
-      </w:r>
-      <w:r>
-        <w:t xml:space="preserve">  It will also analyse text documents (anything that does not have the .doc, .docx or .rtf extensions).</w:t>
-      </w:r>
-      <w:r>
-        <w:t xml:space="preserve">  It is possible to analyse several documents and obtain an aggregate count of the various glyphs and their fonts.  Note that this is an interim release – in a future version it will be possible to do a bulk analysis and obtain a list of glyphs by filename and font.</w:t>
-      </w:r>
-    </w:p>
-    <w:p>
-      <w:pPr>
-        <w:pStyle w:val="Heading1"/>
-      </w:pPr>
-      <w:r>
-        <w:t>Licensing and Copyright</w:t>
-      </w:r>
-    </w:p>
-    <w:p>
-      <w:r>
-        <w:t>The program was developed for MissionAssist, so it is copyright to that organisation, but distributed under the GNU General Public License (</w:t>
-      </w:r>
-      <w:hyperlink r:id="rId8" w:history="1">
-        <w:r>
-          <w:rPr>
-            <w:rStyle w:val="Hyperlink"/>
-          </w:rPr>
-          <w:t>http://www.gnu.org/licenses/gpl.txt</w:t>
-        </w:r>
-      </w:hyperlink>
-      <w:r>
-        <w:t>).</w:t>
-      </w:r>
-    </w:p>
-    <w:p>
-      <w:pPr>
-        <w:pStyle w:val="Heading1"/>
-      </w:pPr>
-      <w:r>
         <w:rPr>
           <w:noProof/>
           <w:lang w:eastAsia="en-GB"/>
         </w:rPr>
         <w:drawing>
-          <wp:anchor distT="0" distB="0" distL="114300" distR="114300" simplePos="0" relativeHeight="251670528" behindDoc="0" locked="0" layoutInCell="1" allowOverlap="1" wp14:anchorId="43F03C1E" wp14:editId="723F2EA0">
+          <wp:anchor distT="0" distB="0" distL="114300" distR="114300" simplePos="0" relativeHeight="251673600" behindDoc="0" locked="0" layoutInCell="1" allowOverlap="1" wp14:anchorId="7308EE1F" wp14:editId="38A40EF4">
             <wp:simplePos x="0" y="0"/>
             <wp:positionH relativeFrom="margin">
               <wp:align>left</wp:align>
             </wp:positionH>
             <wp:positionV relativeFrom="paragraph">
-              <wp:posOffset>60325</wp:posOffset>
+              <wp:posOffset>52070</wp:posOffset>
             </wp:positionV>
-            <wp:extent cx="3287395" cy="2943225"/>
-            <wp:effectExtent l="0" t="0" r="8255" b="9525"/>
+            <wp:extent cx="5042535" cy="4514850"/>
+            <wp:effectExtent l="0" t="0" r="5715" b="0"/>
             <wp:wrapSquare wrapText="bothSides"/>
             <wp:docPr id="2" name="Picture 2"/>
             <wp:cNvGraphicFramePr>
@@ -115,7 +69,7 @@
                     <pic:cNvPicPr/>
                   </pic:nvPicPr>
                   <pic:blipFill>
-                    <a:blip r:embed="rId9">
+                    <a:blip r:embed="rId8">
                       <a:extLst>
                         <a:ext uri="{28A0092B-C50C-407E-A947-70E740481C1C}">
                           <a14:useLocalDpi xmlns:a14="http://schemas.microsoft.com/office/drawing/2010/main" val="0"/>
@@ -129,7 +83,7 @@
                   <pic:spPr>
                     <a:xfrm>
                       <a:off x="0" y="0"/>
-                      <a:ext cx="3287395" cy="2943225"/>
+                      <a:ext cx="5042535" cy="4514850"/>
                     </a:xfrm>
                     <a:prstGeom prst="rect">
                       <a:avLst/>
@@ -138,28 +92,34 @@
                 </pic:pic>
               </a:graphicData>
             </a:graphic>
-            <wp14:sizeRelH relativeFrom="page">
+            <wp14:sizeRelH relativeFrom="margin">
               <wp14:pctWidth>0</wp14:pctWidth>
             </wp14:sizeRelH>
-            <wp14:sizeRelV relativeFrom="page">
+            <wp14:sizeRelV relativeFrom="margin">
               <wp14:pctHeight>0</wp14:pctHeight>
             </wp14:sizeRelV>
           </wp:anchor>
         </w:drawing>
       </w:r>
       <w:r>
-        <w:t>System Requirements</w:t>
+        <w:t>Purpose</w:t>
       </w:r>
     </w:p>
     <w:p>
       <w:r>
-        <w:t>The program uses both Microsoft Word and Excel in its analysis, so needs both programs, and runs under Microsoft Windows</w:t>
-      </w:r>
-      <w:r>
-        <w:t xml:space="preserve"> (7 or above)</w:t>
-      </w:r>
-      <w:r>
-        <w:t>.</w:t>
+        <w:t xml:space="preserve">As part of checking the conversion of legacy fonts to Unicode, it is useful to obtain statistics for the numbers of different glyphs and their respective fonts.  This program will analyse Microsoft Word documents </w:t>
+      </w:r>
+      <w:r>
+        <w:t xml:space="preserve">including Rich Text Format </w:t>
+      </w:r>
+      <w:r>
+        <w:t>and produce an Excel spreadsheet of the various glyphs and their fonts.  You can then compare the legacy and Unicode files to check that the conversion has worked satisfactorily.</w:t>
+      </w:r>
+      <w:r>
+        <w:t xml:space="preserve">  It will also analyse text documents (anything that does not have the .doc, .docx or .rtf extensions).</w:t>
+      </w:r>
+      <w:r>
+        <w:t xml:space="preserve">  It is possible to analyse several documents and obtain an aggregate count of the various glyphs and their fonts.  Note that this is an interim release – in a future version it will be possible to do a bulk analysis and obtain a list of glyphs by filename and font.</w:t>
       </w:r>
     </w:p>
     <w:p>
@@ -167,78 +127,23 @@
         <w:pStyle w:val="Heading1"/>
       </w:pPr>
       <w:r>
-        <w:t>Architecture and Troubleshooting</w:t>
+        <w:t>Licensing and Copyright</w:t>
       </w:r>
     </w:p>
     <w:p>
       <w:r>
-        <w:t>The program opens the Word</w:t>
-      </w:r>
-      <w:r>
-        <w:t xml:space="preserve"> </w:t>
-      </w:r>
-      <w:r>
-        <w:t xml:space="preserve">document you specify and goes through it character by character counting each one, but distinguishing their respective fonts.  </w:t>
-      </w:r>
-      <w:r>
-        <w:t>It gives you the option of counting the decomposed characters that make up individual glyphs or graphemes as units.  It also checks, if the font is Unicode, if the glyphs are normalised, i.e. if they are represented as a single characters or the smallest number of characters possible and suggests improvements.</w:t>
-      </w:r>
-    </w:p>
-    <w:p>
-      <w:r>
-        <w:t>The program invokes hidden instances of Word and Excel</w:t>
-      </w:r>
-      <w:r>
-        <w:t xml:space="preserve"> unless they are already running, when it connects with and hides them</w:t>
-      </w:r>
-      <w:r>
-        <w:t>.  In the event of it crashing or being terminated abnormally, you will have to use Task Manager</w:t>
-      </w:r>
-      <w:r>
-        <w:t xml:space="preserve"> (Right-click on the taskbar and select Task Manager to run it)</w:t>
-      </w:r>
-      <w:r>
-        <w:t xml:space="preserve"> or its equivalent to terminate those instances.</w:t>
-      </w:r>
-      <w:r>
-        <w:t xml:space="preserve">  If you terminate one of them using Task Manager or because it becomes </w:t>
-      </w:r>
-      <w:r>
-        <w:t xml:space="preserve">visible, the program may crash, though there is error trapping so if, for example, Word has been closed, the program will attempt to reopen it.  Similarly for Excel.  If the Excel workbook you want to write to is open, the program </w:t>
-      </w:r>
-      <w:r>
-        <w:t>cannot</w:t>
-      </w:r>
-      <w:r>
-        <w:t xml:space="preserve"> delete it before writing, but it will let you close the workbook and try again.</w:t>
-      </w:r>
-    </w:p>
-    <w:p>
-      <w:r>
-        <w:t xml:space="preserve">You can also analyse text document, i.e. documents without the .doc, .docx or .rtf extensions, but the program </w:t>
-      </w:r>
-      <w:r>
-        <w:t>cannot</w:t>
-      </w:r>
-      <w:r>
-        <w:t xml:space="preserve"> determine the font with which to display the glypns.</w:t>
-      </w:r>
-      <w:r>
-        <w:t xml:space="preserve">  You can choose the encoding of the text file.</w:t>
-      </w:r>
-    </w:p>
-    <w:p>
-      <w:r>
-        <w:t>If you give it an Excel file name in the Aggregate stats file box, it will default to accumulate aggregate st</w:t>
-      </w:r>
-      <w:r>
-        <w:t>atistics on a number of files that you might be processing one at a time.</w:t>
-      </w:r>
-      <w:r>
-        <w:t xml:space="preserve">  The Bulk tab lets you select a number of files to process in one go from a given folder and get individual statistics files</w:t>
-      </w:r>
-      <w:r>
-        <w:t>.</w:t>
+        <w:t>The program was developed for MissionAssist, so it is copyright to that organisation, but distributed under the GNU General Public License (</w:t>
+      </w:r>
+      <w:hyperlink r:id="rId9" w:history="1">
+        <w:r>
+          <w:rPr>
+            <w:rStyle w:val="Hyperlink"/>
+          </w:rPr>
+          <w:t>http://www.gnu.org/licenses/gpl.txt</w:t>
+        </w:r>
+      </w:hyperlink>
+      <w:r>
+        <w:t>).</w:t>
       </w:r>
     </w:p>
     <w:p>
@@ -246,7 +151,114 @@
         <w:pStyle w:val="Heading1"/>
       </w:pPr>
       <w:r>
+        <w:t>System Requirements</w:t>
+      </w:r>
+    </w:p>
+    <w:p>
+      <w:r>
+        <w:t>The program uses both Microsoft Word and Excel in its analysis, so needs both programs, and runs under Microsoft Windows</w:t>
+      </w:r>
+      <w:r>
+        <w:t xml:space="preserve"> (7 or above)</w:t>
+      </w:r>
+      <w:r>
+        <w:t>.</w:t>
+      </w:r>
+    </w:p>
+    <w:p>
+      <w:pPr>
+        <w:pStyle w:val="Heading1"/>
+      </w:pPr>
+      <w:r>
+        <w:t>Architecture and Troubleshooting</w:t>
+      </w:r>
+    </w:p>
+    <w:p>
+      <w:r>
+        <w:t>The program opens the Word</w:t>
+      </w:r>
+      <w:r>
+        <w:t xml:space="preserve"> </w:t>
+      </w:r>
+      <w:r>
+        <w:t xml:space="preserve">document you specify and goes through it character by character counting each one, but distinguishing their respective fonts.  </w:t>
+      </w:r>
+      <w:r>
+        <w:t xml:space="preserve">It gives you the option of counting the decomposed characters that make up individual glyphs or graphemes as units.  It also checks, if the font is Unicode, </w:t>
+      </w:r>
+      <w:r>
+        <w:t>if they could be composed and makes suggestions</w:t>
+      </w:r>
+      <w:r>
+        <w:t xml:space="preserve"> for such composition.</w:t>
+      </w:r>
+    </w:p>
+    <w:p>
+      <w:r>
+        <w:t>The program invokes hidden instances of Word and Excel</w:t>
+      </w:r>
+      <w:r>
+        <w:t xml:space="preserve"> unless they are already running, when it connects with and hides them</w:t>
+      </w:r>
+      <w:r>
+        <w:t>.  In the event of it crashing or being terminated abnormally, you will have to use Task Manager</w:t>
+      </w:r>
+      <w:r>
+        <w:t xml:space="preserve"> (Right-</w:t>
+      </w:r>
+      <w:r>
         <w:lastRenderedPageBreak/>
+        <w:t>click on the taskbar and select Task Manager to run it)</w:t>
+      </w:r>
+      <w:r>
+        <w:t xml:space="preserve"> or its equivalent to terminate those instances.</w:t>
+      </w:r>
+      <w:r>
+        <w:t xml:space="preserve">  If you terminate one of them using Task Manager or because it becomes </w:t>
+      </w:r>
+      <w:r>
+        <w:t xml:space="preserve">visible, the program may crash, though there is error trapping so if, for example, Word has been closed, the program will attempt to reopen it.  Similarly for Excel.  If the Excel workbook you want to write to is open, the program </w:t>
+      </w:r>
+      <w:r>
+        <w:t>cannot</w:t>
+      </w:r>
+      <w:r>
+        <w:t xml:space="preserve"> delete it before writing, but it will let you close the workbook and try again.</w:t>
+      </w:r>
+    </w:p>
+    <w:p>
+      <w:r>
+        <w:t xml:space="preserve">You can also analyse text document, i.e. documents without the .doc, .docx or .rtf extensions, but the program </w:t>
+      </w:r>
+      <w:r>
+        <w:t>cannot</w:t>
+      </w:r>
+      <w:r>
+        <w:t xml:space="preserve"> determine the font with which to display the glypns.</w:t>
+      </w:r>
+      <w:r>
+        <w:t xml:space="preserve">  You can choose the encoding of the text file.</w:t>
+      </w:r>
+    </w:p>
+    <w:p>
+      <w:r>
+        <w:t>If you give it an Excel file name in the Aggregate stats file box, it will default to accumulate aggregate st</w:t>
+      </w:r>
+      <w:r>
+        <w:t>atistics on a number of files that you might be processing one at a time.</w:t>
+      </w:r>
+      <w:r>
+        <w:t xml:space="preserve">  The Bulk tab lets you select a number of files to process in one go from a given folder and get individual statistics files</w:t>
+      </w:r>
+      <w:r>
+        <w:t>.</w:t>
+      </w:r>
+    </w:p>
+    <w:p>
+      <w:pPr>
+        <w:pStyle w:val="Heading1"/>
+      </w:pPr>
+      <w:r>
         <w:t>Installation and Execution</w:t>
       </w:r>
     </w:p>
@@ -297,18 +309,18 @@
           <w:lang w:eastAsia="en-GB"/>
         </w:rPr>
         <w:drawing>
-          <wp:anchor distT="0" distB="0" distL="114300" distR="114300" simplePos="0" relativeHeight="251671552" behindDoc="0" locked="0" layoutInCell="1" allowOverlap="1" wp14:anchorId="0250AD3C" wp14:editId="6C12998E">
+          <wp:anchor distT="0" distB="0" distL="114300" distR="114300" simplePos="0" relativeHeight="251674624" behindDoc="0" locked="0" layoutInCell="1" allowOverlap="1">
             <wp:simplePos x="0" y="0"/>
             <wp:positionH relativeFrom="margin">
               <wp:align>left</wp:align>
             </wp:positionH>
             <wp:positionV relativeFrom="paragraph">
-              <wp:posOffset>12700</wp:posOffset>
+              <wp:posOffset>3810</wp:posOffset>
             </wp:positionV>
-            <wp:extent cx="3553460" cy="3181350"/>
-            <wp:effectExtent l="0" t="0" r="8890" b="0"/>
+            <wp:extent cx="3038475" cy="2720340"/>
+            <wp:effectExtent l="0" t="0" r="0" b="3810"/>
             <wp:wrapSquare wrapText="bothSides"/>
-            <wp:docPr id="4" name="Picture 4"/>
+            <wp:docPr id="3" name="Picture 3"/>
             <wp:cNvGraphicFramePr>
               <a:graphicFrameLocks xmlns:a="http://schemas.openxmlformats.org/drawingml/2006/main" noChangeAspect="1"/>
             </wp:cNvGraphicFramePr>
@@ -334,7 +346,7 @@
                   <pic:spPr>
                     <a:xfrm>
                       <a:off x="0" y="0"/>
-                      <a:ext cx="3553460" cy="3181350"/>
+                      <a:ext cx="3054641" cy="2735007"/>
                     </a:xfrm>
                     <a:prstGeom prst="rect">
                       <a:avLst/>
@@ -343,10 +355,10 @@
                 </pic:pic>
               </a:graphicData>
             </a:graphic>
-            <wp14:sizeRelH relativeFrom="page">
+            <wp14:sizeRelH relativeFrom="margin">
               <wp14:pctWidth>0</wp14:pctWidth>
             </wp14:sizeRelH>
-            <wp14:sizeRelV relativeFrom="page">
+            <wp14:sizeRelV relativeFrom="margin">
               <wp14:pctHeight>0</wp14:pctHeight>
             </wp14:sizeRelV>
           </wp:anchor>
@@ -363,75 +375,6 @@
       </w:r>
       <w:r>
         <w:t xml:space="preserve"> button will be enabled once the program has an input and output file.  This will list the fonts the Word thinks it has in the document.</w:t>
-      </w:r>
-    </w:p>
-    <w:p>
-      <w:r>
-        <w:t xml:space="preserve">The </w:t>
-      </w:r>
-      <w:r>
-        <w:rPr>
-          <w:i/>
-        </w:rPr>
-        <w:t>Count Characters</w:t>
-      </w:r>
-      <w:r>
-        <w:t xml:space="preserve"> button will be also enabled once the program has input and output files.  Once you have clicked it, the </w:t>
-      </w:r>
-      <w:r>
-        <w:rPr>
-          <w:i/>
-        </w:rPr>
-        <w:t>Pause</w:t>
-      </w:r>
-      <w:r>
-        <w:t xml:space="preserve"> button will be enabled and the Close button disabled.  Clicking </w:t>
-      </w:r>
-      <w:r>
-        <w:rPr>
-          <w:i/>
-        </w:rPr>
-        <w:t>Pause</w:t>
-      </w:r>
-      <w:r>
-        <w:t xml:space="preserve"> will give you the option to close whilst doing the analysis. </w:t>
-      </w:r>
-      <w:r>
-        <w:t>The process os sp fast that you are unlikely to need to pause it.</w:t>
-      </w:r>
-      <w:r>
-        <w:t xml:space="preserve"> Progress is shown at the bottom of the window</w:t>
-      </w:r>
-      <w:r>
-        <w:t xml:space="preserve"> together with an estimate of the time to completion</w:t>
-      </w:r>
-      <w:r>
-        <w:t xml:space="preserve"> calculated by multiplying the average clock ticks per character by the remaining characters</w:t>
-      </w:r>
-      <w:r>
-        <w:t xml:space="preserve">. </w:t>
-      </w:r>
-      <w:r>
-        <w:t>This means that the estimated time to completion may even increase if the program encounters many fonts in the middle of the document. The calculation does not take into account the writing of the Excel fi</w:t>
-      </w:r>
-      <w:r>
-        <w:t xml:space="preserve">le at the end of the analysis.  </w:t>
-      </w:r>
-      <w:r>
-        <w:t>If you uncheck the Analyse by Font checkbox the program will run faster, but it will not attempt to analyse the glyphs by font.</w:t>
-      </w:r>
-      <w:r>
-        <w:t xml:space="preserve">  The </w:t>
-      </w:r>
-      <w:r>
-        <w:rPr>
-          <w:i/>
-          <w:iCs/>
-        </w:rPr>
-        <w:t>Count Characters</w:t>
-      </w:r>
-      <w:r>
-        <w:t xml:space="preserve"> button will be disabled once the program has counted the characters in a file.</w:t>
       </w:r>
     </w:p>
     <w:p>
@@ -441,18 +384,18 @@
           <w:lang w:eastAsia="en-GB"/>
         </w:rPr>
         <w:drawing>
-          <wp:anchor distT="0" distB="0" distL="114300" distR="114300" simplePos="0" relativeHeight="251672576" behindDoc="0" locked="0" layoutInCell="1" allowOverlap="1" wp14:anchorId="42CDF3BE" wp14:editId="720C9151">
+          <wp:anchor distT="0" distB="0" distL="114300" distR="114300" simplePos="0" relativeHeight="251675648" behindDoc="0" locked="0" layoutInCell="1" allowOverlap="1" wp14:anchorId="3ECC378C" wp14:editId="3B7BC270">
             <wp:simplePos x="0" y="0"/>
             <wp:positionH relativeFrom="margin">
               <wp:align>left</wp:align>
             </wp:positionH>
             <wp:positionV relativeFrom="paragraph">
-              <wp:posOffset>13335</wp:posOffset>
+              <wp:posOffset>2247900</wp:posOffset>
             </wp:positionV>
-            <wp:extent cx="3616960" cy="3238500"/>
-            <wp:effectExtent l="0" t="0" r="2540" b="0"/>
+            <wp:extent cx="3009900" cy="2695575"/>
+            <wp:effectExtent l="0" t="0" r="0" b="0"/>
             <wp:wrapSquare wrapText="bothSides"/>
-            <wp:docPr id="1" name="Picture 1"/>
+            <wp:docPr id="4" name="Picture 4"/>
             <wp:cNvGraphicFramePr>
               <a:graphicFrameLocks xmlns:a="http://schemas.openxmlformats.org/drawingml/2006/main" noChangeAspect="1"/>
             </wp:cNvGraphicFramePr>
@@ -464,7 +407,7 @@
                     <pic:cNvPicPr/>
                   </pic:nvPicPr>
                   <pic:blipFill>
-                    <a:blip r:embed="rId10">
+                    <a:blip r:embed="rId11" cstate="print">
                       <a:extLst>
                         <a:ext uri="{28A0092B-C50C-407E-A947-70E740481C1C}">
                           <a14:useLocalDpi xmlns:a14="http://schemas.microsoft.com/office/drawing/2010/main" val="0"/>
@@ -478,7 +421,7 @@
                   <pic:spPr>
                     <a:xfrm>
                       <a:off x="0" y="0"/>
-                      <a:ext cx="3616960" cy="3238500"/>
+                      <a:ext cx="3020650" cy="2704798"/>
                     </a:xfrm>
                     <a:prstGeom prst="rect">
                       <a:avLst/>
@@ -487,16 +430,84 @@
                 </pic:pic>
               </a:graphicData>
             </a:graphic>
-            <wp14:sizeRelH relativeFrom="page">
+            <wp14:sizeRelH relativeFrom="margin">
               <wp14:pctWidth>0</wp14:pctWidth>
             </wp14:sizeRelH>
-            <wp14:sizeRelV relativeFrom="page">
+            <wp14:sizeRelV relativeFrom="margin">
               <wp14:pctHeight>0</wp14:pctHeight>
             </wp14:sizeRelV>
           </wp:anchor>
         </w:drawing>
       </w:r>
+      <w:r>
+        <w:t xml:space="preserve">The </w:t>
+      </w:r>
+      <w:r>
+        <w:rPr>
+          <w:i/>
+        </w:rPr>
+        <w:t>Count Characters</w:t>
+      </w:r>
+      <w:r>
+        <w:t xml:space="preserve"> button will be also enabled once the program has input and output files.  Once you have clicked it, the </w:t>
+      </w:r>
+      <w:r>
+        <w:rPr>
+          <w:i/>
+        </w:rPr>
+        <w:t>Pause</w:t>
+      </w:r>
+      <w:r>
+        <w:t xml:space="preserve"> button will be enabled and the Close button disabled.  Clicking </w:t>
+      </w:r>
+      <w:r>
+        <w:rPr>
+          <w:i/>
+        </w:rPr>
+        <w:t>Pause</w:t>
+      </w:r>
+      <w:r>
+        <w:t xml:space="preserve"> will give you the option to close whilst doing the analysis. </w:t>
+      </w:r>
+      <w:r>
+        <w:t>The process os sp fast that you are unlikely to need to pause it.</w:t>
+      </w:r>
+      <w:r>
+        <w:t xml:space="preserve"> Progress is shown at the bottom of the window</w:t>
+      </w:r>
+      <w:r>
+        <w:t xml:space="preserve"> together with an estimate of the time to completion</w:t>
+      </w:r>
+      <w:r>
+        <w:t xml:space="preserve"> calculated by multiplying the average clock ticks per character by the remaining characters</w:t>
+      </w:r>
+      <w:r>
+        <w:t xml:space="preserve">. </w:t>
+      </w:r>
+      <w:r>
+        <w:t>This means that the estimated time to completion may even increase if the program encounters many fonts in the middle of the document. The calculation does not take into account the writing of the Excel fi</w:t>
+      </w:r>
+      <w:r>
+        <w:t xml:space="preserve">le at the end of the analysis.  </w:t>
+      </w:r>
+      <w:r>
+        <w:t>If you uncheck the Analyse by Font checkbox the program will run faster, but it will not attempt to analyse the glyphs by font.</w:t>
+      </w:r>
+      <w:r>
+        <w:t xml:space="preserve">  The </w:t>
+      </w:r>
+      <w:r>
+        <w:rPr>
+          <w:i/>
+          <w:iCs/>
+        </w:rPr>
+        <w:t>Count Characters</w:t>
+      </w:r>
+      <w:r>
+        <w:t xml:space="preserve"> button will be disabled once the program has counted the characters in a file.</w:t>
+      </w:r>
     </w:p>
+    <w:p/>
     <w:p>
       <w:r>
         <w:t>Clicking</w:t>
@@ -521,6 +532,94 @@
       </w:r>
       <w:r>
         <w:t xml:space="preserve">  </w:t>
+      </w:r>
+    </w:p>
+    <w:p/>
+    <w:p/>
+    <w:p/>
+    <w:p/>
+    <w:p/>
+    <w:p>
+      <w:r>
+        <w:rPr>
+          <w:noProof/>
+          <w:lang w:eastAsia="en-GB"/>
+        </w:rPr>
+        <w:drawing>
+          <wp:anchor distT="0" distB="0" distL="114300" distR="114300" simplePos="0" relativeHeight="251676672" behindDoc="0" locked="0" layoutInCell="1" allowOverlap="1" wp14:anchorId="2A8DB369" wp14:editId="19289D23">
+            <wp:simplePos x="0" y="0"/>
+            <wp:positionH relativeFrom="margin">
+              <wp:align>left</wp:align>
+            </wp:positionH>
+            <wp:positionV relativeFrom="paragraph">
+              <wp:posOffset>286385</wp:posOffset>
+            </wp:positionV>
+            <wp:extent cx="3276600" cy="2933700"/>
+            <wp:effectExtent l="0" t="0" r="0" b="0"/>
+            <wp:wrapSquare wrapText="bothSides"/>
+            <wp:docPr id="5" name="Picture 5"/>
+            <wp:cNvGraphicFramePr>
+              <a:graphicFrameLocks xmlns:a="http://schemas.openxmlformats.org/drawingml/2006/main" noChangeAspect="1"/>
+            </wp:cNvGraphicFramePr>
+            <a:graphic xmlns:a="http://schemas.openxmlformats.org/drawingml/2006/main">
+              <a:graphicData uri="http://schemas.openxmlformats.org/drawingml/2006/picture">
+                <pic:pic xmlns:pic="http://schemas.openxmlformats.org/drawingml/2006/picture">
+                  <pic:nvPicPr>
+                    <pic:cNvPr id="1" name=""/>
+                    <pic:cNvPicPr/>
+                  </pic:nvPicPr>
+                  <pic:blipFill>
+                    <a:blip r:embed="rId12">
+                      <a:extLst>
+                        <a:ext uri="{28A0092B-C50C-407E-A947-70E740481C1C}">
+                          <a14:useLocalDpi xmlns:a14="http://schemas.microsoft.com/office/drawing/2010/main" val="0"/>
+                        </a:ext>
+                      </a:extLst>
+                    </a:blip>
+                    <a:stretch>
+                      <a:fillRect/>
+                    </a:stretch>
+                  </pic:blipFill>
+                  <pic:spPr>
+                    <a:xfrm>
+                      <a:off x="0" y="0"/>
+                      <a:ext cx="3276600" cy="2933700"/>
+                    </a:xfrm>
+                    <a:prstGeom prst="rect">
+                      <a:avLst/>
+                    </a:prstGeom>
+                  </pic:spPr>
+                </pic:pic>
+              </a:graphicData>
+            </a:graphic>
+            <wp14:sizeRelH relativeFrom="margin">
+              <wp14:pctWidth>0</wp14:pctWidth>
+            </wp14:sizeRelH>
+            <wp14:sizeRelV relativeFrom="margin">
+              <wp14:pctHeight>0</wp14:pctHeight>
+            </wp14:sizeRelV>
+          </wp:anchor>
+        </w:drawing>
+      </w:r>
+    </w:p>
+    <w:p>
+      <w:r>
+        <w:t>Clicking on</w:t>
+      </w:r>
+      <w:r>
+        <w:rPr>
+          <w:i/>
+        </w:rPr>
+        <w:t xml:space="preserve"> </w:t>
+      </w:r>
+      <w:r>
+        <w:rPr>
+          <w:i/>
+        </w:rPr>
+        <w:t>Count Characters</w:t>
+      </w:r>
+      <w:r>
+        <w:t xml:space="preserve"> will do the analysis using the options you have chosen.  If the program is counting decomposed characters as one, it will also flag up any normalisation anomalies it finds.  You have the option of saving them to an Excel workbook so you can modify the mapping if you so wish.</w:t>
       </w:r>
     </w:p>
     <w:p/>
@@ -530,32 +629,9 @@
     <w:p/>
     <w:p/>
     <w:p>
-      <w:r>
-        <w:t>Clicking on</w:t>
-      </w:r>
-      <w:r>
-        <w:rPr>
-          <w:i/>
-        </w:rPr>
-        <w:t xml:space="preserve"> </w:t>
-      </w:r>
-      <w:r>
-        <w:rPr>
-          <w:i/>
-        </w:rPr>
-        <w:t>Count Characters</w:t>
-      </w:r>
-      <w:r>
-        <w:t xml:space="preserve"> will do the analysis using the options you have chosen.  If the program is counting decomposed characters as one, it will also flag up any normalisation anomalies it finds.  You have the option of saving them to an Excel workbook so you can modify the mapping if you so wish.</w:t>
-      </w:r>
+      <w:bookmarkStart w:id="0" w:name="_GoBack"/>
+      <w:bookmarkEnd w:id="0"/>
     </w:p>
-    <w:p/>
-    <w:p/>
-    <w:p/>
-    <w:p/>
-    <w:p/>
-    <w:p/>
-    <w:p/>
     <w:p>
       <w:pPr>
         <w:pStyle w:val="Heading1"/>
@@ -9493,6 +9569,9 @@
       <w:r>
         <w:t>Composed and decomposed characters</w:t>
       </w:r>
+      <w:r>
+        <w:t xml:space="preserve"> and normalisation</w:t>
+      </w:r>
     </w:p>
     <w:tbl>
       <w:tblPr>
@@ -9877,7 +9956,7 @@
         <w:t>any</w:t>
       </w:r>
       <w:r>
-        <w:t xml:space="preserve"> character preceding any of those glyphs, or a range of characters.  A sample workbook is distributed with this program. Thus, it will find any characters associated with the suspected combining character</w:t>
+        <w:t xml:space="preserve"> character preceding any of those glyphs, or a range of characters.  Thus, it will find any characters associated with the suspected combining character</w:t>
       </w:r>
       <w:r>
         <w:t xml:space="preserve">.  This may help you in mapping legacy character combinations to Unicode combined characters.  </w:t>
@@ -9889,15 +9968,47 @@
         <w:t xml:space="preserve"> feature only makes sense if you are analysing by font.</w:t>
       </w:r>
       <w:r>
-        <w:t xml:space="preserve">  Unicode fonts are handled using standard Windows routines.  We also check to see if decomposed characters can be made up of composed characters, again using standard routines and list any for which that is true.  You can save the list as an Exce</w:t>
+        <w:t xml:space="preserve">  Unicode fonts are handled using standard Windows routines.  We also check to see if decomposed characters can be made up of composed characters</w:t>
+      </w:r>
+      <w:r>
+        <w:t xml:space="preserve"> and whether the character string is normalised (</w:t>
+      </w:r>
+      <w:hyperlink r:id="rId13" w:history="1">
+        <w:r>
+          <w:rPr>
+            <w:rStyle w:val="Hyperlink"/>
+          </w:rPr>
+          <w:t>http://unicode.org/reports/tr15/#Description_Norm</w:t>
+        </w:r>
+      </w:hyperlink>
+      <w:r>
+        <w:t>)</w:t>
+      </w:r>
+      <w:r>
+        <w:t>, again using standard routines and</w:t>
+      </w:r>
+      <w:r>
+        <w:t xml:space="preserve"> list those which could be composed and/or normalised</w:t>
+      </w:r>
+      <w:r>
+        <w:t>.  You can save the list as an Exce</w:t>
       </w:r>
       <w:r>
         <w:t>l workbook for future reference – see the Help menu.</w:t>
+      </w:r>
+      <w:r>
+        <w:t xml:space="preserve"> A sample workbook for legacy characters is distributed with this program.</w:t>
       </w:r>
     </w:p>
     <w:p>
       <w:r>
-        <w:t>The program will count the combinations it recognises as single characters.</w:t>
+        <w:t>The program will count the combinations it recognises as single characters</w:t>
+      </w:r>
+      <w:r>
+        <w:t>, for example</w:t>
+      </w:r>
+      <w:r>
+        <w:t>.</w:t>
       </w:r>
     </w:p>
     <w:tbl>
@@ -10258,7 +10369,13 @@
         <w:t>This means:  Match any character followed by any of the ch</w:t>
       </w:r>
       <w:r>
-        <w:t>aracters in the list supplied. Prefix any character that is significant in a regular exression with the \ escape character.</w:t>
+        <w:t xml:space="preserve">aracters in the list supplied. Prefix any character that is significant in a regular </w:t>
+      </w:r>
+      <w:r>
+        <w:t>expression</w:t>
+      </w:r>
+      <w:r>
+        <w:t xml:space="preserve"> with the \ escape character.</w:t>
       </w:r>
     </w:p>
     <w:p>
@@ -10705,14 +10822,12 @@
       <w:r>
         <w:t xml:space="preserve"> by examining the XML representations of Word documents</w:t>
       </w:r>
-      <w:bookmarkStart w:id="0" w:name="_GoBack"/>
-      <w:bookmarkEnd w:id="0"/>
       <w:r>
         <w:t>.</w:t>
       </w:r>
     </w:p>
     <w:sectPr>
-      <w:footerReference w:type="default" r:id="rId11"/>
+      <w:footerReference w:type="default" r:id="rId14"/>
       <w:pgSz w:w="11906" w:h="16838"/>
       <w:pgMar w:top="720" w:right="720" w:bottom="720" w:left="720" w:header="708" w:footer="708" w:gutter="0"/>
       <w:cols w:space="708"/>
@@ -10827,7 +10942,7 @@
 
 <file path=word/numbering.xml><?xml version="1.0" encoding="utf-8"?>
 <w:numbering xmlns:wpc="http://schemas.microsoft.com/office/word/2010/wordprocessingCanvas" xmlns:mc="http://schemas.openxmlformats.org/markup-compatibility/2006" xmlns:o="urn:schemas-microsoft-com:office:office" xmlns:r="http://schemas.openxmlformats.org/officeDocument/2006/relationships" xmlns:m="http://schemas.openxmlformats.org/officeDocument/2006/math" xmlns:v="urn:schemas-microsoft-com:vml" xmlns:wp14="http://schemas.microsoft.com/office/word/2010/wordprocessingDrawing" xmlns:wp="http://schemas.openxmlformats.org/drawingml/2006/wordprocessingDrawing" xmlns:w10="urn:schemas-microsoft-com:office:word" xmlns:w="http://schemas.openxmlformats.org/wordprocessingml/2006/main" xmlns:w14="http://schemas.microsoft.com/office/word/2010/wordml" xmlns:w15="http://schemas.microsoft.com/office/word/2012/wordml" xmlns:wpg="http://schemas.microsoft.com/office/word/2010/wordprocessingGroup" xmlns:wpi="http://schemas.microsoft.com/office/word/2010/wordprocessingInk" xmlns:wne="http://schemas.microsoft.com/office/word/2006/wordml" xmlns:wps="http://schemas.microsoft.com/office/word/2010/wordprocessingShape" mc:Ignorable="w14 w15 wp14">
-  <w:abstractNum w:abstractNumId="0">
+  <w:abstractNum w:abstractNumId="0" w15:restartNumberingAfterBreak="0">
     <w:nsid w:val="6BBB4275"/>
     <w:multiLevelType w:val="multilevel"/>
     <w:tmpl w:val="0809001F"/>
@@ -11793,7 +11908,7 @@
 </file>
 
 <file path=customXml/itemProps1.xml><?xml version="1.0" encoding="utf-8"?>
-<ds:datastoreItem xmlns:ds="http://schemas.openxmlformats.org/officeDocument/2006/customXml" ds:itemID="{C25C62AA-9E3E-472A-8F82-70B08BB47859}">
+<ds:datastoreItem xmlns:ds="http://schemas.openxmlformats.org/officeDocument/2006/customXml" ds:itemID="{A4B830BD-547D-4365-8FC3-97625F31702A}">
   <ds:schemaRefs>
     <ds:schemaRef ds:uri="http://schemas.openxmlformats.org/officeDocument/2006/bibliography"/>
   </ds:schemaRefs>

</xml_diff>